<commit_message>
Applied Cameron's fixes, "Again!"
</commit_message>
<xml_diff>
--- a/FP_Milestone3.docx
+++ b/FP_Milestone3.docx
@@ -1730,7 +1730,7 @@
           <v:shape id="_x0000_i1025" type="#_x0000_t75" style="width:273pt;height:365.25pt" o:ole="">
             <v:imagedata r:id="rId9" o:title=""/>
           </v:shape>
-          <o:OLEObject Type="Embed" ProgID="Visio.Drawing.15" ShapeID="_x0000_i1025" DrawAspect="Content" ObjectID="_1552041590" r:id="rId10"/>
+          <o:OLEObject Type="Embed" ProgID="Visio.Drawing.15" ShapeID="_x0000_i1025" DrawAspect="Content" ObjectID="_1552078021" r:id="rId10"/>
         </w:object>
       </w:r>
     </w:p>
@@ -23877,6 +23877,8 @@
         </w:rPr>
         <w:t>: 11</w:t>
       </w:r>
+      <w:bookmarkStart w:id="0" w:name="_GoBack"/>
+      <w:bookmarkEnd w:id="0"/>
     </w:p>
     <w:p>
       <w:pPr>
@@ -23944,7 +23946,21 @@
           <w:szCs w:val="24"/>
           <w:lang w:val="en-US"/>
         </w:rPr>
-        <w:t>Please enter the SKU: 444</w:t>
+        <w:t xml:space="preserve">Please enter the SKU: </w:t>
+      </w:r>
+      <w:r>
+        <w:rPr>
+          <w:rFonts w:ascii="Consolas" w:hAnsi="Consolas" w:cs="Consolas"/>
+          <w:b/>
+          <w:bCs/>
+          <w:i/>
+          <w:iCs/>
+          <w:color w:val="FF0000"/>
+          <w:szCs w:val="24"/>
+          <w:u w:val="single"/>
+          <w:lang w:val="en-US"/>
+        </w:rPr>
+        <w:t>444</w:t>
       </w:r>
     </w:p>
     <w:p>
@@ -25306,8 +25322,6 @@
           <w:lang w:val="en-US"/>
         </w:rPr>
       </w:pPr>
-      <w:bookmarkStart w:id="0" w:name="_GoBack"/>
-      <w:bookmarkEnd w:id="0"/>
     </w:p>
     <w:p>
       <w:pPr>
@@ -25987,7 +26001,7 @@
           <w:rPr>
             <w:noProof/>
           </w:rPr>
-          <w:t>22</w:t>
+          <w:t>23</w:t>
         </w:r>
         <w:r>
           <w:rPr>

</xml_diff>